<commit_message>
Actualizado manual de usuario, completada historia de usuario y añadido videotutorial.
</commit_message>
<xml_diff>
--- a/Docs/Test Plans/TK-245522-MostrarLineasYParadasVertical/TK-245522-MostrarLineasYParadasVertical-PlandePruebas.docx
+++ b/Docs/Test Plans/TK-245522-MostrarLineasYParadasVertical/TK-245522-MostrarLineasYParadasVertical-PlandePruebas.docx
@@ -23,6 +23,43 @@
         </w:rPr>
         <w:t>Plan de pruebas</w:t>
       </w:r>
+    </w:p>
+    <w:p>
+      <w:pPr>
+        <w:jc w:val="center"/>
+        <w:rPr>
+          <w:rFonts w:ascii="Times New Roman" w:hAnsi="Times New Roman" w:cs="Times New Roman"/>
+          <w:b/>
+          <w:sz w:val="36"/>
+          <w:szCs w:val="36"/>
+          <w:u w:val="single"/>
+        </w:rPr>
+      </w:pPr>
+    </w:p>
+    <w:p>
+      <w:pPr>
+        <w:jc w:val="center"/>
+        <w:rPr>
+          <w:rFonts w:ascii="Times New Roman" w:eastAsia="Helvetica" w:hAnsi="Times New Roman" w:cs="Times New Roman"/>
+          <w:u w:val="single"/>
+        </w:rPr>
+      </w:pPr>
+      <w:r>
+        <w:rPr>
+          <w:rFonts w:ascii="Times New Roman" w:hAnsi="Times New Roman" w:cs="Times New Roman"/>
+          <w:u w:val="single"/>
+        </w:rPr>
+        <w:t>Autor: Asier L</w:t>
+      </w:r>
+      <w:r>
+        <w:rPr>
+          <w:rFonts w:ascii="Times New Roman" w:eastAsia="Helvetica" w:hAnsi="Times New Roman" w:cs="Times New Roman"/>
+          <w:u w:val="single"/>
+        </w:rPr>
+        <w:t>ópez Uriona</w:t>
+      </w:r>
+      <w:bookmarkStart w:id="0" w:name="_GoBack"/>
+      <w:bookmarkEnd w:id="0"/>
     </w:p>
     <w:p>
       <w:pPr>
@@ -376,26 +413,23 @@
           <w:rFonts w:ascii="Times New Roman" w:hAnsi="Times New Roman" w:cs="Times New Roman"/>
         </w:rPr>
       </w:pPr>
-      <w:bookmarkStart w:id="0" w:name="_GoBack"/>
-      <w:bookmarkEnd w:id="0"/>
-    </w:p>
-    <w:p>
-      <w:pPr>
-        <w:rPr>
-          <w:rFonts w:ascii="Times New Roman" w:hAnsi="Times New Roman" w:cs="Times New Roman"/>
-          <w:sz w:val="24"/>
-          <w:szCs w:val="24"/>
-          <w:u w:val="single"/>
-        </w:rPr>
-      </w:pPr>
-      <w:r>
-        <w:rPr>
-          <w:rFonts w:ascii="Times New Roman" w:hAnsi="Times New Roman" w:cs="Times New Roman"/>
-          <w:sz w:val="24"/>
-          <w:szCs w:val="24"/>
-          <w:u w:val="single"/>
-        </w:rPr>
-        <w:lastRenderedPageBreak/>
+    </w:p>
+    <w:p>
+      <w:pPr>
+        <w:rPr>
+          <w:rFonts w:ascii="Times New Roman" w:hAnsi="Times New Roman" w:cs="Times New Roman"/>
+          <w:sz w:val="24"/>
+          <w:szCs w:val="24"/>
+          <w:u w:val="single"/>
+        </w:rPr>
+      </w:pPr>
+      <w:r>
+        <w:rPr>
+          <w:rFonts w:ascii="Times New Roman" w:hAnsi="Times New Roman" w:cs="Times New Roman"/>
+          <w:sz w:val="24"/>
+          <w:szCs w:val="24"/>
+          <w:u w:val="single"/>
+        </w:rPr>
         <w:t xml:space="preserve">Pruebas </w:t>
       </w:r>
       <w:r>

</xml_diff>